<commit_message>
Updated Features Page 1 of 2
Added: shot of header after changes made by the last commit.
Added: boilerplate code for the next page
Added: link of icons, was so pose to use https://github.com/ionic-team/ionicons, but it seams that the team has changed there methods and it not in line with with this video. Will return to Ionicons later next week when working on my new web page.
Added: 4 icons for features page
</commit_message>
<xml_diff>
--- a/Section 5/Omnifood Contents/omnifood-content.docx
+++ b/Section 5/Omnifood Contents/omnifood-content.docx
@@ -1,6 +1,6 @@
 
 <file path=word/document.xml><?xml version="1.0" encoding="utf-8"?>
-<w:document xmlns:wpc="http://schemas.microsoft.com/office/word/2010/wordprocessingCanvas" xmlns:mo="http://schemas.microsoft.com/office/mac/office/2008/main" xmlns:mc="http://schemas.openxmlformats.org/markup-compatibility/2006" xmlns:mv="urn:schemas-microsoft-com:mac:vml" xmlns:o="urn:schemas-microsoft-com:office:office" xmlns:r="http://schemas.openxmlformats.org/officeDocument/2006/relationships" xmlns:m="http://schemas.openxmlformats.org/officeDocument/2006/math" xmlns:v="urn:schemas-microsoft-com:vml" xmlns:wp14="http://schemas.microsoft.com/office/word/2010/wordprocessingDrawing" xmlns:wp="http://schemas.openxmlformats.org/drawingml/2006/wordprocessingDrawing" xmlns:w10="urn:schemas-microsoft-com:office:word" xmlns:w="http://schemas.openxmlformats.org/wordprocessingml/2006/main" xmlns:w14="http://schemas.microsoft.com/office/word/2010/wordml" xmlns:w15="http://schemas.microsoft.com/office/word/2012/wordml" xmlns:wpg="http://schemas.microsoft.com/office/word/2010/wordprocessingGroup" xmlns:wpi="http://schemas.microsoft.com/office/word/2010/wordprocessingInk" xmlns:wne="http://schemas.microsoft.com/office/word/2006/wordml" xmlns:wps="http://schemas.microsoft.com/office/word/2010/wordprocessingShape" mc:Ignorable="w14 w15 wp14">
+<w:document xmlns:wpc="http://schemas.microsoft.com/office/word/2010/wordprocessingCanvas" xmlns:cx="http://schemas.microsoft.com/office/drawing/2014/chartex" xmlns:cx1="http://schemas.microsoft.com/office/drawing/2015/9/8/chartex" xmlns:cx2="http://schemas.microsoft.com/office/drawing/2015/10/21/chartex" xmlns:cx3="http://schemas.microsoft.com/office/drawing/2016/5/9/chartex" xmlns:cx4="http://schemas.microsoft.com/office/drawing/2016/5/10/chartex" xmlns:cx5="http://schemas.microsoft.com/office/drawing/2016/5/11/chartex" xmlns:cx6="http://schemas.microsoft.com/office/drawing/2016/5/12/chartex" xmlns:cx7="http://schemas.microsoft.com/office/drawing/2016/5/13/chartex" xmlns:cx8="http://schemas.microsoft.com/office/drawing/2016/5/14/chartex" xmlns:mc="http://schemas.openxmlformats.org/markup-compatibility/2006" xmlns:aink="http://schemas.microsoft.com/office/drawing/2016/ink" xmlns:am3d="http://schemas.microsoft.com/office/drawing/2017/model3d" xmlns:o="urn:schemas-microsoft-com:office:office" xmlns:r="http://schemas.openxmlformats.org/officeDocument/2006/relationships" xmlns:m="http://schemas.openxmlformats.org/officeDocument/2006/math" xmlns:v="urn:schemas-microsoft-com:vml" xmlns:wp14="http://schemas.microsoft.com/office/word/2010/wordprocessingDrawing" xmlns:wp="http://schemas.openxmlformats.org/drawingml/2006/wordprocessingDrawing" xmlns:w10="urn:schemas-microsoft-com:office:word" xmlns:w="http://schemas.openxmlformats.org/wordprocessingml/2006/main" xmlns:w14="http://schemas.microsoft.com/office/word/2010/wordml" xmlns:w15="http://schemas.microsoft.com/office/word/2012/wordml" xmlns:w16cid="http://schemas.microsoft.com/office/word/2016/wordml/cid" xmlns:w16se="http://schemas.microsoft.com/office/word/2015/wordml/symex" xmlns:wpg="http://schemas.microsoft.com/office/word/2010/wordprocessingGroup" xmlns:wpi="http://schemas.microsoft.com/office/word/2010/wordprocessingInk" xmlns:wne="http://schemas.microsoft.com/office/word/2006/wordml" xmlns:wps="http://schemas.microsoft.com/office/word/2010/wordprocessingShape" mc:Ignorable="w14 w15 w16se w16cid wp14">
   <w:body>
     <w:p>
       <w:pPr>
@@ -324,6 +324,7 @@
           <w:rFonts w:ascii="Arial" w:hAnsi="Arial" w:cs="Arial"/>
         </w:rPr>
       </w:pPr>
+      <w:bookmarkStart w:id="0" w:name="_GoBack"/>
       <w:r>
         <w:rPr>
           <w:rFonts w:ascii="Arial" w:hAnsi="Arial" w:cs="Arial"/>
@@ -336,13 +337,39 @@
         </w:rPr>
         <w:t>’</w:t>
       </w:r>
-      <w:bookmarkStart w:id="0" w:name="_GoBack"/>
-      <w:bookmarkEnd w:id="0"/>
-      <w:r>
-        <w:rPr>
-          <w:rFonts w:ascii="Arial" w:hAnsi="Arial" w:cs="Arial"/>
-        </w:rPr>
-        <w:t>re Omnifood, your new premium food delivery service. We know you’re always busy. No time for cooking. So let us take care of that, we’re really good at it, we promise!</w:t>
+      <w:r>
+        <w:rPr>
+          <w:rFonts w:ascii="Arial" w:hAnsi="Arial" w:cs="Arial"/>
+        </w:rPr>
+        <w:t xml:space="preserve">re </w:t>
+      </w:r>
+      <w:proofErr w:type="spellStart"/>
+      <w:r>
+        <w:rPr>
+          <w:rFonts w:ascii="Arial" w:hAnsi="Arial" w:cs="Arial"/>
+        </w:rPr>
+        <w:t>Omnifood</w:t>
+      </w:r>
+      <w:proofErr w:type="spellEnd"/>
+      <w:r>
+        <w:rPr>
+          <w:rFonts w:ascii="Arial" w:hAnsi="Arial" w:cs="Arial"/>
+        </w:rPr>
+        <w:t xml:space="preserve">, your new premium food delivery service. We know you’re always busy. No time for cooking. </w:t>
+      </w:r>
+      <w:proofErr w:type="gramStart"/>
+      <w:r>
+        <w:rPr>
+          <w:rFonts w:ascii="Arial" w:hAnsi="Arial" w:cs="Arial"/>
+        </w:rPr>
+        <w:t>So</w:t>
+      </w:r>
+      <w:proofErr w:type="gramEnd"/>
+      <w:r>
+        <w:rPr>
+          <w:rFonts w:ascii="Arial" w:hAnsi="Arial" w:cs="Arial"/>
+        </w:rPr>
+        <w:t xml:space="preserve"> let us take care of that, we’re really good at it, we promise!</w:t>
       </w:r>
     </w:p>
     <w:p>
@@ -536,6 +563,7 @@
         <w:t>We don't limit your creativity, which means you can order whatever you feel like. You can also choose from our menu containing over 100 delicious meals. It's up to you!</w:t>
       </w:r>
     </w:p>
+    <w:bookmarkEnd w:id="0"/>
     <w:p>
       <w:pPr>
         <w:widowControl w:val="0"/>
@@ -670,7 +698,21 @@
           <w:rFonts w:ascii="Arial" w:hAnsi="Arial" w:cs="Arial"/>
         </w:rPr>
         <w:lastRenderedPageBreak/>
-        <w:t>Simple italian pizza with cherry tomatoes</w:t>
+        <w:t xml:space="preserve">Simple </w:t>
+      </w:r>
+      <w:proofErr w:type="spellStart"/>
+      <w:r>
+        <w:rPr>
+          <w:rFonts w:ascii="Arial" w:hAnsi="Arial" w:cs="Arial"/>
+        </w:rPr>
+        <w:t>italian</w:t>
+      </w:r>
+      <w:proofErr w:type="spellEnd"/>
+      <w:r>
+        <w:rPr>
+          <w:rFonts w:ascii="Arial" w:hAnsi="Arial" w:cs="Arial"/>
+        </w:rPr>
+        <w:t xml:space="preserve"> pizza with cherry tomatoes</w:t>
       </w:r>
       <w:r>
         <w:rPr>
@@ -1208,8 +1250,16 @@
         <w:rPr>
           <w:rFonts w:ascii="Arial" w:hAnsi="Arial" w:cs="Arial"/>
         </w:rPr>
-        <w:t>@omnifood_lx</w:t>
-      </w:r>
+        <w:t>@</w:t>
+      </w:r>
+      <w:proofErr w:type="spellStart"/>
+      <w:r>
+        <w:rPr>
+          <w:rFonts w:ascii="Arial" w:hAnsi="Arial" w:cs="Arial"/>
+        </w:rPr>
+        <w:t>omnifood_lx</w:t>
+      </w:r>
+      <w:proofErr w:type="spellEnd"/>
     </w:p>
     <w:p>
       <w:pPr>
@@ -1290,8 +1340,16 @@
         <w:rPr>
           <w:rFonts w:ascii="Arial" w:hAnsi="Arial" w:cs="Arial"/>
         </w:rPr>
-        <w:t>@omnifood_sf</w:t>
-      </w:r>
+        <w:t>@</w:t>
+      </w:r>
+      <w:proofErr w:type="spellStart"/>
+      <w:r>
+        <w:rPr>
+          <w:rFonts w:ascii="Arial" w:hAnsi="Arial" w:cs="Arial"/>
+        </w:rPr>
+        <w:t>omnifood_sf</w:t>
+      </w:r>
+      <w:proofErr w:type="spellEnd"/>
     </w:p>
     <w:p>
       <w:pPr>
@@ -1372,8 +1430,16 @@
         <w:rPr>
           <w:rFonts w:ascii="Arial" w:hAnsi="Arial" w:cs="Arial"/>
         </w:rPr>
-        <w:t>@omnifood_berlin</w:t>
-      </w:r>
+        <w:t>@</w:t>
+      </w:r>
+      <w:proofErr w:type="spellStart"/>
+      <w:r>
+        <w:rPr>
+          <w:rFonts w:ascii="Arial" w:hAnsi="Arial" w:cs="Arial"/>
+        </w:rPr>
+        <w:t>omnifood_berlin</w:t>
+      </w:r>
+      <w:proofErr w:type="spellEnd"/>
     </w:p>
     <w:p>
       <w:pPr>
@@ -1454,8 +1520,16 @@
         <w:rPr>
           <w:rFonts w:ascii="Arial" w:hAnsi="Arial" w:cs="Arial"/>
         </w:rPr>
-        <w:t>@omnifood_london</w:t>
-      </w:r>
+        <w:t>@</w:t>
+      </w:r>
+      <w:proofErr w:type="spellStart"/>
+      <w:r>
+        <w:rPr>
+          <w:rFonts w:ascii="Arial" w:hAnsi="Arial" w:cs="Arial"/>
+        </w:rPr>
+        <w:t>omnifood_london</w:t>
+      </w:r>
+      <w:proofErr w:type="spellEnd"/>
     </w:p>
     <w:p>
       <w:pPr>
@@ -1578,11 +1652,33 @@
           <w:rFonts w:ascii="Arial" w:hAnsi="Arial" w:cs="Arial"/>
         </w:rPr>
       </w:pPr>
-      <w:r>
-        <w:rPr>
-          <w:rFonts w:ascii="Arial" w:hAnsi="Arial" w:cs="Arial"/>
-        </w:rPr>
-        <w:t>Omnifood is just awesome! I just launched a startup which leaves me with no time for cooking, so Omnifood is a life-saver. Now that I got used to it, I couldn't live without my daily meals!</w:t>
+      <w:proofErr w:type="spellStart"/>
+      <w:r>
+        <w:rPr>
+          <w:rFonts w:ascii="Arial" w:hAnsi="Arial" w:cs="Arial"/>
+        </w:rPr>
+        <w:t>Omnifood</w:t>
+      </w:r>
+      <w:proofErr w:type="spellEnd"/>
+      <w:r>
+        <w:rPr>
+          <w:rFonts w:ascii="Arial" w:hAnsi="Arial" w:cs="Arial"/>
+        </w:rPr>
+        <w:t xml:space="preserve"> is just awesome! I just launched a startup which leaves me with no time for cooking, so </w:t>
+      </w:r>
+      <w:proofErr w:type="spellStart"/>
+      <w:r>
+        <w:rPr>
+          <w:rFonts w:ascii="Arial" w:hAnsi="Arial" w:cs="Arial"/>
+        </w:rPr>
+        <w:t>Omnifood</w:t>
+      </w:r>
+      <w:proofErr w:type="spellEnd"/>
+      <w:r>
+        <w:rPr>
+          <w:rFonts w:ascii="Arial" w:hAnsi="Arial" w:cs="Arial"/>
+        </w:rPr>
+        <w:t xml:space="preserve"> is a life-saver. Now that I got used to it, I couldn't live without my daily meals!</w:t>
       </w:r>
     </w:p>
     <w:p>
@@ -1623,11 +1719,33 @@
           <w:rFonts w:ascii="Arial" w:hAnsi="Arial" w:cs="Arial"/>
         </w:rPr>
       </w:pPr>
-      <w:r>
-        <w:rPr>
-          <w:rFonts w:ascii="Arial" w:hAnsi="Arial" w:cs="Arial"/>
-        </w:rPr>
-        <w:t>Inexpensive, healthy and great-tasting meals, delivered right to my home. We have lots of food delivery here in Lisbon, but no one comes even close to Omifood. Me and my family are so in love!</w:t>
+      <w:proofErr w:type="gramStart"/>
+      <w:r>
+        <w:rPr>
+          <w:rFonts w:ascii="Arial" w:hAnsi="Arial" w:cs="Arial"/>
+        </w:rPr>
+        <w:t>Inexpensive, healthy and great-tasting meals,</w:t>
+      </w:r>
+      <w:proofErr w:type="gramEnd"/>
+      <w:r>
+        <w:rPr>
+          <w:rFonts w:ascii="Arial" w:hAnsi="Arial" w:cs="Arial"/>
+        </w:rPr>
+        <w:t xml:space="preserve"> delivered right to my home. We have lots of food delivery here in Lisbon, but no one comes even close to </w:t>
+      </w:r>
+      <w:proofErr w:type="spellStart"/>
+      <w:r>
+        <w:rPr>
+          <w:rFonts w:ascii="Arial" w:hAnsi="Arial" w:cs="Arial"/>
+        </w:rPr>
+        <w:t>Omifood</w:t>
+      </w:r>
+      <w:proofErr w:type="spellEnd"/>
+      <w:r>
+        <w:rPr>
+          <w:rFonts w:ascii="Arial" w:hAnsi="Arial" w:cs="Arial"/>
+        </w:rPr>
+        <w:t>. Me and my family are so in love!</w:t>
       </w:r>
     </w:p>
     <w:p>
@@ -1672,7 +1790,35 @@
         <w:rPr>
           <w:rFonts w:ascii="Arial" w:hAnsi="Arial" w:cs="Arial"/>
         </w:rPr>
-        <w:t>I was looking for a quick and easy food delivery service in San Franciso. I tried a lot of them and ended up with Omnifood. Best food delivery service in the Bay Area. Keep up the great work!</w:t>
+        <w:t xml:space="preserve">I was looking for a quick and easy food delivery service in San </w:t>
+      </w:r>
+      <w:proofErr w:type="spellStart"/>
+      <w:r>
+        <w:rPr>
+          <w:rFonts w:ascii="Arial" w:hAnsi="Arial" w:cs="Arial"/>
+        </w:rPr>
+        <w:t>Franciso</w:t>
+      </w:r>
+      <w:proofErr w:type="spellEnd"/>
+      <w:r>
+        <w:rPr>
+          <w:rFonts w:ascii="Arial" w:hAnsi="Arial" w:cs="Arial"/>
+        </w:rPr>
+        <w:t xml:space="preserve">. I tried a lot of them and ended up with </w:t>
+      </w:r>
+      <w:proofErr w:type="spellStart"/>
+      <w:r>
+        <w:rPr>
+          <w:rFonts w:ascii="Arial" w:hAnsi="Arial" w:cs="Arial"/>
+        </w:rPr>
+        <w:t>Omnifood</w:t>
+      </w:r>
+      <w:proofErr w:type="spellEnd"/>
+      <w:r>
+        <w:rPr>
+          <w:rFonts w:ascii="Arial" w:hAnsi="Arial" w:cs="Arial"/>
+        </w:rPr>
+        <w:t>. Best food delivery service in the Bay Area. Keep up the great work!</w:t>
       </w:r>
     </w:p>
     <w:p>
@@ -2151,6 +2297,7 @@
         <w:rPr>
           <w:rFonts w:ascii="Arial" w:hAnsi="Arial" w:cs="Arial"/>
         </w:rPr>
+        <w:lastRenderedPageBreak/>
         <w:t>Free delivery</w:t>
       </w:r>
     </w:p>
@@ -2501,7 +2648,21 @@
         <w:rPr>
           <w:rFonts w:ascii="Arial" w:hAnsi="Arial" w:cs="Arial"/>
         </w:rPr>
-        <w:t>Also include links to facebook, twitter, google+ and Instagram accounts.</w:t>
+        <w:t xml:space="preserve">Also include links to </w:t>
+      </w:r>
+      <w:proofErr w:type="spellStart"/>
+      <w:r>
+        <w:rPr>
+          <w:rFonts w:ascii="Arial" w:hAnsi="Arial" w:cs="Arial"/>
+        </w:rPr>
+        <w:t>facebook</w:t>
+      </w:r>
+      <w:proofErr w:type="spellEnd"/>
+      <w:r>
+        <w:rPr>
+          <w:rFonts w:ascii="Arial" w:hAnsi="Arial" w:cs="Arial"/>
+        </w:rPr>
+        <w:t>, twitter, google+ and Instagram accounts.</w:t>
       </w:r>
     </w:p>
     <w:p>
@@ -2536,8 +2697,8 @@
 </file>
 
 <file path=word/numbering.xml><?xml version="1.0" encoding="utf-8"?>
-<w:numbering xmlns:wpc="http://schemas.microsoft.com/office/word/2010/wordprocessingCanvas" xmlns:mo="http://schemas.microsoft.com/office/mac/office/2008/main" xmlns:mc="http://schemas.openxmlformats.org/markup-compatibility/2006" xmlns:mv="urn:schemas-microsoft-com:mac:vml" xmlns:o="urn:schemas-microsoft-com:office:office" xmlns:r="http://schemas.openxmlformats.org/officeDocument/2006/relationships" xmlns:m="http://schemas.openxmlformats.org/officeDocument/2006/math" xmlns:v="urn:schemas-microsoft-com:vml" xmlns:wp14="http://schemas.microsoft.com/office/word/2010/wordprocessingDrawing" xmlns:wp="http://schemas.openxmlformats.org/drawingml/2006/wordprocessingDrawing" xmlns:w10="urn:schemas-microsoft-com:office:word" xmlns:w="http://schemas.openxmlformats.org/wordprocessingml/2006/main" xmlns:w14="http://schemas.microsoft.com/office/word/2010/wordml" xmlns:w15="http://schemas.microsoft.com/office/word/2012/wordml" xmlns:wpg="http://schemas.microsoft.com/office/word/2010/wordprocessingGroup" xmlns:wpi="http://schemas.microsoft.com/office/word/2010/wordprocessingInk" xmlns:wne="http://schemas.microsoft.com/office/word/2006/wordml" xmlns:wps="http://schemas.microsoft.com/office/word/2010/wordprocessingShape" mc:Ignorable="w14 w15 wp14">
-  <w:abstractNum w:abstractNumId="0">
+<w:numbering xmlns:wpc="http://schemas.microsoft.com/office/word/2010/wordprocessingCanvas" xmlns:cx="http://schemas.microsoft.com/office/drawing/2014/chartex" xmlns:cx1="http://schemas.microsoft.com/office/drawing/2015/9/8/chartex" xmlns:cx2="http://schemas.microsoft.com/office/drawing/2015/10/21/chartex" xmlns:cx3="http://schemas.microsoft.com/office/drawing/2016/5/9/chartex" xmlns:cx4="http://schemas.microsoft.com/office/drawing/2016/5/10/chartex" xmlns:cx5="http://schemas.microsoft.com/office/drawing/2016/5/11/chartex" xmlns:cx6="http://schemas.microsoft.com/office/drawing/2016/5/12/chartex" xmlns:cx7="http://schemas.microsoft.com/office/drawing/2016/5/13/chartex" xmlns:cx8="http://schemas.microsoft.com/office/drawing/2016/5/14/chartex" xmlns:mc="http://schemas.openxmlformats.org/markup-compatibility/2006" xmlns:aink="http://schemas.microsoft.com/office/drawing/2016/ink" xmlns:am3d="http://schemas.microsoft.com/office/drawing/2017/model3d" xmlns:o="urn:schemas-microsoft-com:office:office" xmlns:r="http://schemas.openxmlformats.org/officeDocument/2006/relationships" xmlns:m="http://schemas.openxmlformats.org/officeDocument/2006/math" xmlns:v="urn:schemas-microsoft-com:vml" xmlns:wp14="http://schemas.microsoft.com/office/word/2010/wordprocessingDrawing" xmlns:wp="http://schemas.openxmlformats.org/drawingml/2006/wordprocessingDrawing" xmlns:w10="urn:schemas-microsoft-com:office:word" xmlns:w="http://schemas.openxmlformats.org/wordprocessingml/2006/main" xmlns:w14="http://schemas.microsoft.com/office/word/2010/wordml" xmlns:w15="http://schemas.microsoft.com/office/word/2012/wordml" xmlns:w16cid="http://schemas.microsoft.com/office/word/2016/wordml/cid" xmlns:w16se="http://schemas.microsoft.com/office/word/2015/wordml/symex" xmlns:wpg="http://schemas.microsoft.com/office/word/2010/wordprocessingGroup" xmlns:wpi="http://schemas.microsoft.com/office/word/2010/wordprocessingInk" xmlns:wne="http://schemas.microsoft.com/office/word/2006/wordml" xmlns:wps="http://schemas.microsoft.com/office/word/2010/wordprocessingShape" mc:Ignorable="w14 w15 w16se w16cid wp14">
+  <w:abstractNum w:abstractNumId="0" w15:restartNumberingAfterBreak="0">
     <w:nsid w:val="00000001"/>
     <w:multiLevelType w:val="hybridMultilevel"/>
     <w:tmpl w:val="00000001"/>
@@ -2591,7 +2752,7 @@
       <w:lvlJc w:val="left"/>
     </w:lvl>
   </w:abstractNum>
-  <w:abstractNum w:abstractNumId="1">
+  <w:abstractNum w:abstractNumId="1" w15:restartNumberingAfterBreak="0">
     <w:nsid w:val="00000002"/>
     <w:multiLevelType w:val="hybridMultilevel"/>
     <w:tmpl w:val="00000002"/>
@@ -2655,7 +2816,7 @@
 </file>
 
 <file path=word/styles.xml><?xml version="1.0" encoding="utf-8"?>
-<w:styles xmlns:mc="http://schemas.openxmlformats.org/markup-compatibility/2006" xmlns:r="http://schemas.openxmlformats.org/officeDocument/2006/relationships" xmlns:w="http://schemas.openxmlformats.org/wordprocessingml/2006/main" xmlns:w14="http://schemas.microsoft.com/office/word/2010/wordml" xmlns:w15="http://schemas.microsoft.com/office/word/2012/wordml" mc:Ignorable="w14 w15">
+<w:styles xmlns:mc="http://schemas.openxmlformats.org/markup-compatibility/2006" xmlns:r="http://schemas.openxmlformats.org/officeDocument/2006/relationships" xmlns:w="http://schemas.openxmlformats.org/wordprocessingml/2006/main" xmlns:w14="http://schemas.microsoft.com/office/word/2010/wordml" xmlns:w15="http://schemas.microsoft.com/office/word/2012/wordml" xmlns:w16cid="http://schemas.microsoft.com/office/word/2016/wordml/cid" xmlns:w16se="http://schemas.microsoft.com/office/word/2015/wordml/symex" mc:Ignorable="w14 w15 w16se w16cid">
   <w:docDefaults>
     <w:rPrDefault>
       <w:rPr>
@@ -2667,7 +2828,7 @@
     </w:rPrDefault>
     <w:pPrDefault/>
   </w:docDefaults>
-  <w:latentStyles w:defLockedState="0" w:defUIPriority="99" w:defSemiHidden="0" w:defUnhideWhenUsed="0" w:defQFormat="0" w:count="380">
+  <w:latentStyles w:defLockedState="0" w:defUIPriority="99" w:defSemiHidden="0" w:defUnhideWhenUsed="0" w:defQFormat="0" w:count="375">
     <w:lsdException w:name="Normal" w:uiPriority="0" w:qFormat="1"/>
     <w:lsdException w:name="heading 1" w:uiPriority="9" w:qFormat="1"/>
     <w:lsdException w:name="heading 2" w:semiHidden="1" w:uiPriority="9" w:unhideWhenUsed="1" w:qFormat="1"/>
@@ -2824,15 +2985,6 @@
     <w:lsdException w:name="Balloon Text" w:semiHidden="1" w:unhideWhenUsed="1"/>
     <w:lsdException w:name="Table Grid" w:uiPriority="39"/>
     <w:lsdException w:name="Table Theme" w:semiHidden="1" w:unhideWhenUsed="1"/>
-    <w:lsdException w:name="Note Level 1" w:semiHidden="1" w:unhideWhenUsed="1"/>
-    <w:lsdException w:name="Note Level 2" w:semiHidden="1" w:unhideWhenUsed="1"/>
-    <w:lsdException w:name="Note Level 3" w:semiHidden="1" w:unhideWhenUsed="1"/>
-    <w:lsdException w:name="Note Level 4" w:semiHidden="1" w:unhideWhenUsed="1"/>
-    <w:lsdException w:name="Note Level 5" w:semiHidden="1" w:unhideWhenUsed="1"/>
-    <w:lsdException w:name="Note Level 6" w:semiHidden="1" w:unhideWhenUsed="1"/>
-    <w:lsdException w:name="Note Level 7" w:semiHidden="1" w:unhideWhenUsed="1"/>
-    <w:lsdException w:name="Note Level 8" w:semiHidden="1" w:unhideWhenUsed="1"/>
-    <w:lsdException w:name="Note Level 9" w:semiHidden="1" w:unhideWhenUsed="1"/>
     <w:lsdException w:name="Placeholder Text" w:semiHidden="1"/>
     <w:lsdException w:name="No Spacing" w:uiPriority="1" w:qFormat="1"/>
     <w:lsdException w:name="Light Shading" w:uiPriority="60"/>

</xml_diff>